<commit_message>
checklist end of meet with clients
</commit_message>
<xml_diff>
--- a/Files/Automatización Check List.docx
+++ b/Files/Automatización Check List.docx
@@ -1,6 +1,6 @@
 
 <file path=word/document.xml><?xml version="1.0" encoding="utf-8"?>
-<w:document xmlns:wpc="http://schemas.microsoft.com/office/word/2010/wordprocessingCanvas" xmlns:cx="http://schemas.microsoft.com/office/drawing/2014/chartex" xmlns:mc="http://schemas.openxmlformats.org/markup-compatibility/2006" xmlns:o="urn:schemas-microsoft-com:office:office" xmlns:r="http://schemas.openxmlformats.org/officeDocument/2006/relationships" xmlns:m="http://schemas.openxmlformats.org/officeDocument/2006/math" xmlns:v="urn:schemas-microsoft-com:vml" xmlns:wp14="http://schemas.microsoft.com/office/word/2010/wordprocessingDrawing" xmlns:wp="http://schemas.openxmlformats.org/drawingml/2006/wordprocessingDrawing" xmlns:w10="urn:schemas-microsoft-com:office:word" xmlns:w="http://schemas.openxmlformats.org/wordprocessingml/2006/main" xmlns:w14="http://schemas.microsoft.com/office/word/2010/wordml" xmlns:w15="http://schemas.microsoft.com/office/word/2012/wordml" xmlns:w16se="http://schemas.microsoft.com/office/word/2015/wordml/symex" xmlns:wpg="http://schemas.microsoft.com/office/word/2010/wordprocessingGroup" xmlns:wpi="http://schemas.microsoft.com/office/word/2010/wordprocessingInk" xmlns:wne="http://schemas.microsoft.com/office/word/2006/wordml" xmlns:wps="http://schemas.microsoft.com/office/word/2010/wordprocessingShape" mc:Ignorable="w14 w15 w16se wp14">
+<w:document xmlns:wpc="http://schemas.microsoft.com/office/word/2010/wordprocessingCanvas" xmlns:cx="http://schemas.microsoft.com/office/drawing/2014/chartex" xmlns:cx1="http://schemas.microsoft.com/office/drawing/2015/9/8/chartex" xmlns:cx2="http://schemas.microsoft.com/office/drawing/2015/10/21/chartex" xmlns:cx3="http://schemas.microsoft.com/office/drawing/2016/5/9/chartex" xmlns:cx4="http://schemas.microsoft.com/office/drawing/2016/5/10/chartex" xmlns:cx5="http://schemas.microsoft.com/office/drawing/2016/5/11/chartex" xmlns:cx6="http://schemas.microsoft.com/office/drawing/2016/5/12/chartex" xmlns:cx7="http://schemas.microsoft.com/office/drawing/2016/5/13/chartex" xmlns:cx8="http://schemas.microsoft.com/office/drawing/2016/5/14/chartex" xmlns:mc="http://schemas.openxmlformats.org/markup-compatibility/2006" xmlns:aink="http://schemas.microsoft.com/office/drawing/2016/ink" xmlns:am3d="http://schemas.microsoft.com/office/drawing/2017/model3d" xmlns:o="urn:schemas-microsoft-com:office:office" xmlns:r="http://schemas.openxmlformats.org/officeDocument/2006/relationships" xmlns:m="http://schemas.openxmlformats.org/officeDocument/2006/math" xmlns:v="urn:schemas-microsoft-com:vml" xmlns:wp14="http://schemas.microsoft.com/office/word/2010/wordprocessingDrawing" xmlns:wp="http://schemas.openxmlformats.org/drawingml/2006/wordprocessingDrawing" xmlns:w10="urn:schemas-microsoft-com:office:word" xmlns:w="http://schemas.openxmlformats.org/wordprocessingml/2006/main" xmlns:w14="http://schemas.microsoft.com/office/word/2010/wordml" xmlns:w15="http://schemas.microsoft.com/office/word/2012/wordml" xmlns:w16cex="http://schemas.microsoft.com/office/word/2018/wordml/cex" xmlns:w16cid="http://schemas.microsoft.com/office/word/2016/wordml/cid" xmlns:w16="http://schemas.microsoft.com/office/word/2018/wordml" xmlns:w16sdtdh="http://schemas.microsoft.com/office/word/2020/wordml/sdtdatahash" xmlns:w16se="http://schemas.microsoft.com/office/word/2015/wordml/symex" xmlns:wpg="http://schemas.microsoft.com/office/word/2010/wordprocessingGroup" xmlns:wpi="http://schemas.microsoft.com/office/word/2010/wordprocessingInk" xmlns:wne="http://schemas.microsoft.com/office/word/2006/wordml" xmlns:wps="http://schemas.microsoft.com/office/word/2010/wordprocessingShape" mc:Ignorable="w14 w15 w16se w16cid w16 w16cex w16sdtdh wp14">
   <w:body>
     <w:p>
       <w:pPr>
@@ -65,120 +65,75 @@
     <w:p>
       <w:pPr>
         <w:ind w:left="360"/>
-        <w:rPr>
-          <w:highlight w:val="yellow"/>
-        </w:rPr>
-      </w:pPr>
-      <w:r>
-        <w:rPr>
-          <w:highlight w:val="yellow"/>
-        </w:rPr>
+      </w:pPr>
+      <w:r>
         <w:t xml:space="preserve">1.3 </w:t>
       </w:r>
       <w:r>
-        <w:rPr>
-          <w:highlight w:val="yellow"/>
-        </w:rPr>
         <w:t>Actualizar una Hoja con las iniciativas tipo historial</w:t>
       </w:r>
     </w:p>
     <w:p>
       <w:pPr>
         <w:ind w:left="360"/>
-        <w:rPr>
-          <w:highlight w:val="yellow"/>
-        </w:rPr>
-      </w:pPr>
-      <w:r>
-        <w:rPr>
-          <w:highlight w:val="yellow"/>
-        </w:rPr>
-        <w:t xml:space="preserve">1.4 Generar o actualizar la dinámica con la información </w:t>
-      </w:r>
-      <w:r>
-        <w:rPr>
-          <w:highlight w:val="yellow"/>
-        </w:rPr>
-        <w:t>(falta que nos proporcionen el formato)</w:t>
-      </w:r>
-    </w:p>
-    <w:p>
-      <w:pPr>
-        <w:ind w:left="360"/>
-        <w:rPr>
-          <w:highlight w:val="yellow"/>
-        </w:rPr>
-      </w:pPr>
-      <w:r>
-        <w:rPr>
-          <w:highlight w:val="yellow"/>
-        </w:rPr>
+      </w:pPr>
+      <w:r>
         <w:t>Posiciones (Suma de posiciones en la base de datos)</w:t>
       </w:r>
     </w:p>
     <w:p>
       <w:pPr>
         <w:ind w:left="360"/>
-        <w:rPr>
-          <w:highlight w:val="yellow"/>
-        </w:rPr>
-      </w:pPr>
-      <w:r>
-        <w:rPr>
-          <w:highlight w:val="yellow"/>
-        </w:rPr>
+      </w:pPr>
+      <w:r>
         <w:t>Tipo</w:t>
       </w:r>
       <w:r>
-        <w:rPr>
-          <w:highlight w:val="yellow"/>
-        </w:rPr>
         <w:t xml:space="preserve"> de</w:t>
       </w:r>
       <w:r>
-        <w:rPr>
-          <w:highlight w:val="yellow"/>
-        </w:rPr>
         <w:t xml:space="preserve"> (</w:t>
       </w:r>
       <w:r>
-        <w:rPr>
-          <w:highlight w:val="yellow"/>
-        </w:rPr>
         <w:t>Hacen falta las reglas de negocio</w:t>
       </w:r>
       <w:r>
-        <w:rPr>
-          <w:highlight w:val="yellow"/>
-        </w:rPr>
         <w:t xml:space="preserve">) </w:t>
       </w:r>
     </w:p>
     <w:p>
       <w:pPr>
         <w:ind w:left="360"/>
-        <w:rPr>
-          <w:highlight w:val="yellow"/>
-        </w:rPr>
-      </w:pPr>
-      <w:r>
-        <w:rPr>
-          <w:highlight w:val="yellow"/>
-        </w:rPr>
+      </w:pPr>
+      <w:r>
         <w:t>Mes CERO PLUS (mes del DIA CERO PLUS)</w:t>
       </w:r>
     </w:p>
     <w:p>
       <w:pPr>
         <w:ind w:left="360"/>
-        <w:rPr>
-          <w:highlight w:val="yellow"/>
-        </w:rPr>
-      </w:pPr>
-      <w:r>
-        <w:rPr>
-          <w:highlight w:val="yellow"/>
-        </w:rPr>
+      </w:pPr>
+      <w:r>
+        <w:rPr>
+          <w:highlight w:val="yellow"/>
+        </w:rPr>
+        <w:t xml:space="preserve">Canal (Base de </w:t>
+      </w:r>
+      <w:r>
+        <w:rPr>
+          <w:highlight w:val="yellow"/>
+        </w:rPr>
+        <w:t>datos COL H)</w:t>
+      </w:r>
+      <w:r>
+        <w:t xml:space="preserve"> </w:t>
+      </w:r>
+    </w:p>
+    <w:p>
+      <w:pPr>
+        <w:ind w:left="360"/>
+      </w:pPr>
+      <w:r>
         <w:t>Tipología (Se extrae de un archivo en drive - compras)</w:t>
       </w:r>
     </w:p>
@@ -187,9 +142,6 @@
         <w:ind w:left="360"/>
       </w:pPr>
       <w:r>
-        <w:rPr>
-          <w:highlight w:val="yellow"/>
-        </w:rPr>
         <w:t>Negocio (Se extrae de un archivo en drive – compras)</w:t>
       </w:r>
     </w:p>
@@ -201,15 +153,97 @@
         <w:rPr>
           <w:highlight w:val="yellow"/>
         </w:rPr>
+        <w:t>Tipo Material (Base de datos COL J)</w:t>
+      </w:r>
+    </w:p>
+    <w:p>
+      <w:pPr>
+        <w:ind w:left="360"/>
+      </w:pPr>
+      <w:r>
         <w:t>Validado (SI, NO)</w:t>
       </w:r>
     </w:p>
     <w:p>
       <w:pPr>
         <w:ind w:left="360"/>
-      </w:pPr>
-      <w:r>
-        <w:t>Ini1 tipo</w:t>
+        <w:rPr>
+          <w:highlight w:val="yellow"/>
+        </w:rPr>
+      </w:pPr>
+      <w:r>
+        <w:rPr>
+          <w:highlight w:val="yellow"/>
+        </w:rPr>
+        <w:t xml:space="preserve">% total Cum </w:t>
+      </w:r>
+      <w:proofErr w:type="spellStart"/>
+      <w:r>
+        <w:rPr>
+          <w:highlight w:val="yellow"/>
+        </w:rPr>
+        <w:t>Ing</w:t>
+      </w:r>
+      <w:proofErr w:type="spellEnd"/>
+      <w:r>
+        <w:rPr>
+          <w:highlight w:val="yellow"/>
+        </w:rPr>
+        <w:t xml:space="preserve"> (Base de datos)</w:t>
+      </w:r>
+    </w:p>
+    <w:p>
+      <w:pPr>
+        <w:ind w:left="360"/>
+      </w:pPr>
+      <w:r>
+        <w:rPr>
+          <w:highlight w:val="yellow"/>
+        </w:rPr>
+        <w:t xml:space="preserve">% total Cum </w:t>
+      </w:r>
+      <w:proofErr w:type="spellStart"/>
+      <w:r>
+        <w:rPr>
+          <w:highlight w:val="yellow"/>
+        </w:rPr>
+        <w:t>evac</w:t>
+      </w:r>
+      <w:proofErr w:type="spellEnd"/>
+      <w:r>
+        <w:rPr>
+          <w:highlight w:val="yellow"/>
+        </w:rPr>
+        <w:t xml:space="preserve"> (Base de datos)</w:t>
+      </w:r>
+    </w:p>
+    <w:p>
+      <w:pPr>
+        <w:ind w:left="360"/>
+      </w:pPr>
+      <w:r>
+        <w:rPr>
+          <w:highlight w:val="yellow"/>
+        </w:rPr>
+        <w:t>1.</w:t>
+      </w:r>
+      <w:r>
+        <w:rPr>
+          <w:highlight w:val="yellow"/>
+        </w:rPr>
+        <w:t xml:space="preserve">4 </w:t>
+      </w:r>
+      <w:r>
+        <w:rPr>
+          <w:highlight w:val="yellow"/>
+        </w:rPr>
+        <w:t>Generar la tabla Dinámica</w:t>
+      </w:r>
+      <w:r>
+        <w:t xml:space="preserve"> </w:t>
+      </w:r>
+      <w:r>
+        <w:t>– Pendiente Jeisson</w:t>
       </w:r>
     </w:p>
     <w:p>
@@ -225,70 +259,333 @@
           <w:b/>
           <w:bCs/>
         </w:rPr>
-        <w:t xml:space="preserve">2. Buscar iniciativas nuevas – Responsable </w:t>
+        <w:t>2. Buscar iniciativas nuevas – Responsable Erwing Forero</w:t>
+      </w:r>
+    </w:p>
+    <w:p>
+      <w:pPr>
+        <w:ind w:left="360"/>
+      </w:pPr>
+      <w:r>
+        <w:t>2.1 Descargar el archivo de eficacia</w:t>
+      </w:r>
+    </w:p>
+    <w:p>
+      <w:pPr>
+        <w:ind w:left="360"/>
+      </w:pPr>
+      <w:r>
+        <w:t xml:space="preserve">2.1.1 Seleccionar la ruta de drive en el disco donde se encuentre el documento (Iniciativas </w:t>
       </w:r>
       <w:proofErr w:type="spellStart"/>
       <w:r>
+        <w:t>check</w:t>
+      </w:r>
+      <w:proofErr w:type="spellEnd"/>
+      <w:r>
+        <w:t xml:space="preserve"> </w:t>
+      </w:r>
+      <w:proofErr w:type="spellStart"/>
+      <w:r>
+        <w:t>list</w:t>
+      </w:r>
+      <w:proofErr w:type="spellEnd"/>
+      <w:r>
+        <w:t>)</w:t>
+      </w:r>
+      <w:r>
+        <w:t xml:space="preserve"> </w:t>
+      </w:r>
+    </w:p>
+    <w:p>
+      <w:pPr>
+        <w:ind w:left="360"/>
+      </w:pPr>
+      <w:r>
+        <w:rPr>
+          <w:highlight w:val="yellow"/>
+        </w:rPr>
+        <w:t xml:space="preserve">2.1.2 Pendiente – Eliminar registros anteriores (por </w:t>
+      </w:r>
+      <w:proofErr w:type="spellStart"/>
+      <w:r>
+        <w:rPr>
+          <w:highlight w:val="yellow"/>
+        </w:rPr>
+        <w:t>Codigo</w:t>
+      </w:r>
+      <w:proofErr w:type="spellEnd"/>
+      <w:r>
+        <w:rPr>
+          <w:highlight w:val="yellow"/>
+        </w:rPr>
+        <w:t xml:space="preserve"> </w:t>
+      </w:r>
+      <w:proofErr w:type="spellStart"/>
+      <w:r>
+        <w:rPr>
+          <w:highlight w:val="yellow"/>
+        </w:rPr>
+        <w:t>y</w:t>
+      </w:r>
+      <w:proofErr w:type="spellEnd"/>
+      <w:r>
+        <w:rPr>
+          <w:highlight w:val="yellow"/>
+        </w:rPr>
+        <w:t xml:space="preserve"> iniciativa)</w:t>
+      </w:r>
+    </w:p>
+    <w:p>
+      <w:pPr>
+        <w:ind w:left="360"/>
+      </w:pPr>
+      <w:r>
+        <w:t xml:space="preserve">2.2 </w:t>
+      </w:r>
+      <w:proofErr w:type="spellStart"/>
+      <w:r>
+        <w:t>BuscarV</w:t>
+      </w:r>
+      <w:proofErr w:type="spellEnd"/>
+      <w:r>
+        <w:t xml:space="preserve"> de las características faltantes de la base de datos en la ficha técnica (ej. largo, ancho, alto)</w:t>
+      </w:r>
+    </w:p>
+    <w:p>
+      <w:pPr>
+        <w:ind w:left="360"/>
+      </w:pPr>
+      <w:r>
+        <w:t>2.3 Actualizar la General</w:t>
+      </w:r>
+    </w:p>
+    <w:p>
+      <w:pPr>
+        <w:ind w:left="360"/>
+      </w:pPr>
+      <w:r>
+        <w:rPr>
+          <w:highlight w:val="yellow"/>
+        </w:rPr>
+        <w:t>2.5 Semáforos correspondientes a las columnas - pendiente</w:t>
+      </w:r>
+    </w:p>
+    <w:p>
+      <w:pPr>
+        <w:ind w:left="360"/>
+      </w:pPr>
+    </w:p>
+    <w:p>
+      <w:pPr>
+        <w:ind w:left="360"/>
         <w:rPr>
           <w:b/>
           <w:bCs/>
         </w:rPr>
-        <w:t>Erwing</w:t>
-      </w:r>
-      <w:proofErr w:type="spellEnd"/>
+      </w:pPr>
       <w:r>
         <w:rPr>
           <w:b/>
           <w:bCs/>
         </w:rPr>
-        <w:t xml:space="preserve"> Forero</w:t>
-      </w:r>
-    </w:p>
-    <w:p>
-      <w:pPr>
-        <w:ind w:left="360"/>
-      </w:pPr>
-      <w:r>
-        <w:t>2.1 Descargar el archivo de eficacia</w:t>
-      </w:r>
-    </w:p>
-    <w:p>
-      <w:pPr>
-        <w:ind w:left="360"/>
-      </w:pPr>
-      <w:r>
-        <w:rPr>
-          <w:highlight w:val="yellow"/>
-        </w:rPr>
-        <w:t xml:space="preserve">2.1.1 Seleccionar la ruta de drive en el disco donde se encuentre el documento (Iniciativas </w:t>
+        <w:t>3. Actualizar base ingresos – Responsable (Sin asignar)</w:t>
+      </w:r>
+    </w:p>
+    <w:p>
+      <w:pPr>
+        <w:ind w:left="360"/>
+      </w:pPr>
+      <w:r>
+        <w:t>3.1 Descargar detalles documentos (Tipo documento (serie recepción) y fecha inicial</w:t>
+      </w:r>
+      <w:r>
+        <w:t xml:space="preserve"> (hoy-</w:t>
+      </w:r>
+      <w:r>
+        <w:rPr>
+          <w:highlight w:val="yellow"/>
+        </w:rPr>
+        <w:t xml:space="preserve">20 a 25 </w:t>
       </w:r>
       <w:proofErr w:type="spellStart"/>
       <w:r>
         <w:rPr>
           <w:highlight w:val="yellow"/>
         </w:rPr>
-        <w:t>check</w:t>
+        <w:t>dias</w:t>
       </w:r>
       <w:proofErr w:type="spellEnd"/>
       <w:r>
-        <w:rPr>
-          <w:highlight w:val="yellow"/>
-        </w:rPr>
+        <w:t>)</w:t>
+      </w:r>
+      <w:r>
         <w:t xml:space="preserve"> </w:t>
       </w:r>
-      <w:proofErr w:type="spellStart"/>
-      <w:r>
-        <w:rPr>
-          <w:highlight w:val="yellow"/>
-        </w:rPr>
-        <w:t>list</w:t>
-      </w:r>
-      <w:proofErr w:type="spellEnd"/>
-      <w:r>
-        <w:rPr>
-          <w:highlight w:val="yellow"/>
-        </w:rPr>
-        <w:t>)</w:t>
+      <w:r>
+        <w:t>–</w:t>
+      </w:r>
+      <w:r>
+        <w:t xml:space="preserve"> final</w:t>
+      </w:r>
+      <w:r>
+        <w:t xml:space="preserve"> (hoy)</w:t>
+      </w:r>
+      <w:r>
+        <w:t>) exportar Excel (botón izquierdo superior)</w:t>
+      </w:r>
+    </w:p>
+    <w:p>
+      <w:pPr>
+        <w:ind w:left="360"/>
+      </w:pPr>
+      <w:r>
+        <w:rPr>
+          <w:highlight w:val="yellow"/>
+        </w:rPr>
+        <w:lastRenderedPageBreak/>
+        <w:t>3.</w:t>
+      </w:r>
+      <w:r>
+        <w:rPr>
+          <w:highlight w:val="yellow"/>
+        </w:rPr>
+        <w:t xml:space="preserve">0.1 </w:t>
+      </w:r>
+      <w:r>
+        <w:rPr>
+          <w:highlight w:val="yellow"/>
+        </w:rPr>
+        <w:t>Descargar el archivo de saldos (</w:t>
+      </w:r>
+      <w:proofErr w:type="gramStart"/>
+      <w:r>
+        <w:rPr>
+          <w:highlight w:val="yellow"/>
+        </w:rPr>
+        <w:t>inventario)  de</w:t>
+      </w:r>
+      <w:proofErr w:type="gramEnd"/>
+      <w:r>
+        <w:rPr>
+          <w:highlight w:val="yellow"/>
+        </w:rPr>
+        <w:t xml:space="preserve"> detalles saldos, solo dar en continuar</w:t>
+      </w:r>
+      <w:r>
+        <w:rPr>
+          <w:highlight w:val="yellow"/>
+        </w:rPr>
+        <w:t>, descargar el Excel.</w:t>
+      </w:r>
+    </w:p>
+    <w:p>
+      <w:pPr>
+        <w:ind w:left="360"/>
+      </w:pPr>
+      <w:r>
+        <w:t xml:space="preserve">3.1.1 Filtrar Documento Estado = </w:t>
+      </w:r>
+      <w:r>
+        <w:t xml:space="preserve">(completado, </w:t>
+      </w:r>
+      <w:r>
+        <w:t>Parcial</w:t>
+      </w:r>
+      <w:proofErr w:type="gramStart"/>
+      <w:r>
+        <w:t xml:space="preserve">) </w:t>
+      </w:r>
+      <w:r>
+        <w:t>,</w:t>
+      </w:r>
+      <w:proofErr w:type="gramEnd"/>
+      <w:r>
+        <w:t xml:space="preserve"> bodega = recepción, validar "documento1" correcto nombre</w:t>
+      </w:r>
+      <w:r>
+        <w:t>.</w:t>
+      </w:r>
+    </w:p>
+    <w:p>
+      <w:pPr>
+        <w:ind w:left="360"/>
+      </w:pPr>
+      <w:r>
+        <w:t>3.1.2 Pasar la información a la hoja ingresos</w:t>
+      </w:r>
+    </w:p>
+    <w:p>
+      <w:pPr>
+        <w:ind w:left="360"/>
+      </w:pPr>
+      <w:r>
+        <w:t>3.1.3 Actualizar Tabla dinámica ingresos</w:t>
+      </w:r>
+    </w:p>
+    <w:p>
+      <w:pPr>
+        <w:ind w:left="360"/>
+      </w:pPr>
+      <w:r>
+        <w:t>3.1.4 Revisar total de hoja ingresos y la tabla dinámica ingresos</w:t>
+      </w:r>
+      <w:r>
+        <w:t xml:space="preserve"> (opcional) </w:t>
+      </w:r>
+    </w:p>
+    <w:p>
+      <w:pPr>
+        <w:ind w:left="360"/>
+      </w:pPr>
+      <w:r>
+        <w:t xml:space="preserve">3.2 Descargar detalles saldos </w:t>
+      </w:r>
+    </w:p>
+    <w:p>
+      <w:pPr>
+        <w:ind w:left="360"/>
+      </w:pPr>
+      <w:r>
+        <w:t>3.2.1 validar "documento1" correcto nombre</w:t>
+      </w:r>
+      <w:r>
+        <w:t xml:space="preserve">. </w:t>
+      </w:r>
+    </w:p>
+    <w:p>
+      <w:pPr>
+        <w:ind w:left="360"/>
+      </w:pPr>
+      <w:r>
+        <w:rPr>
+          <w:highlight w:val="yellow"/>
+        </w:rPr>
+        <w:t xml:space="preserve">Reemplazar </w:t>
+      </w:r>
+      <w:r>
+        <w:rPr>
+          <w:highlight w:val="yellow"/>
+        </w:rPr>
+        <w:t>el que este</w:t>
+      </w:r>
+      <w:r>
+        <w:rPr>
+          <w:highlight w:val="yellow"/>
+        </w:rPr>
+        <w:t xml:space="preserve"> mal, por el nombre correct</w:t>
+      </w:r>
+      <w:r>
+        <w:rPr>
+          <w:highlight w:val="yellow"/>
+        </w:rPr>
+        <w:t>o</w:t>
+      </w:r>
+      <w:r>
+        <w:rPr>
+          <w:highlight w:val="yellow"/>
+        </w:rPr>
+        <w:t xml:space="preserve"> (Validar los posibles errores)</w:t>
       </w:r>
       <w:r>
         <w:t xml:space="preserve"> </w:t>
@@ -299,33 +596,26 @@
         <w:ind w:left="360"/>
       </w:pPr>
       <w:r>
-        <w:t xml:space="preserve">2.2 </w:t>
-      </w:r>
-      <w:proofErr w:type="spellStart"/>
-      <w:r>
-        <w:t>BuscarV</w:t>
-      </w:r>
-      <w:proofErr w:type="spellEnd"/>
-      <w:r>
-        <w:t xml:space="preserve"> de las características faltantes de la base de datos en la ficha técnica (ej. largo, ancho, alto)</w:t>
-      </w:r>
-      <w:bookmarkStart w:id="0" w:name="_GoBack"/>
-      <w:bookmarkEnd w:id="0"/>
-    </w:p>
-    <w:p>
-      <w:pPr>
-        <w:ind w:left="360"/>
-      </w:pPr>
-      <w:r>
-        <w:t>2.3 Actualizar la General</w:t>
-      </w:r>
-    </w:p>
-    <w:p>
-      <w:pPr>
-        <w:ind w:left="360"/>
-      </w:pPr>
-      <w:r>
-        <w:t>2.4 Añadir la nueva Información de las dinámicas por hoja (reporte) (Ahora debe ser solo una hoja)</w:t>
+        <w:t>3.2.2 Pasar la información a la hoja inventario</w:t>
+      </w:r>
+    </w:p>
+    <w:p>
+      <w:pPr>
+        <w:ind w:left="360"/>
+      </w:pPr>
+      <w:r>
+        <w:t>3.2.3 Actualizar Tabla dinámica inventario</w:t>
+      </w:r>
+    </w:p>
+    <w:p>
+      <w:pPr>
+        <w:ind w:left="360"/>
+      </w:pPr>
+      <w:r>
+        <w:t>3.2.4 Revisar total de hoja inventario y la tabla dinámica inventario</w:t>
+      </w:r>
+      <w:r>
+        <w:t xml:space="preserve"> (opcional)</w:t>
       </w:r>
     </w:p>
     <w:p>
@@ -346,199 +636,21 @@
           <w:b/>
           <w:bCs/>
         </w:rPr>
-        <w:t>3. Actualizar base ingresos – Responsable (Sin asignar)</w:t>
-      </w:r>
-    </w:p>
-    <w:p>
-      <w:pPr>
-        <w:ind w:left="360"/>
-      </w:pPr>
-      <w:r>
-        <w:t>3.1 Descargar detalles documentos (Tipo documento (serie recepción) y fecha inicial</w:t>
-      </w:r>
-      <w:r>
-        <w:t xml:space="preserve"> (hoy-8dias)</w:t>
-      </w:r>
-      <w:r>
-        <w:t xml:space="preserve"> </w:t>
-      </w:r>
-      <w:r>
-        <w:t>–</w:t>
-      </w:r>
-      <w:r>
-        <w:t xml:space="preserve"> final</w:t>
-      </w:r>
-      <w:r>
-        <w:t xml:space="preserve"> (hoy)</w:t>
-      </w:r>
-      <w:r>
-        <w:t>) exportar Excel (botón izquierdo superior)</w:t>
-      </w:r>
-    </w:p>
-    <w:p>
-      <w:pPr>
-        <w:ind w:left="360"/>
-      </w:pPr>
-    </w:p>
-    <w:p>
-      <w:pPr>
-        <w:ind w:left="360"/>
-      </w:pPr>
-      <w:r>
-        <w:t xml:space="preserve">3.1.1 Filtrar Documento Estado = </w:t>
-      </w:r>
-      <w:r>
-        <w:t xml:space="preserve">(completado, </w:t>
-      </w:r>
-      <w:r>
-        <w:t>Parcial</w:t>
-      </w:r>
-      <w:proofErr w:type="gramStart"/>
-      <w:r>
-        <w:t xml:space="preserve">) </w:t>
-      </w:r>
-      <w:r>
-        <w:t>,</w:t>
-      </w:r>
-      <w:proofErr w:type="gramEnd"/>
-      <w:r>
-        <w:t xml:space="preserve"> bodega = recepción, validar "documento1" correcto nombre</w:t>
-      </w:r>
-      <w:r>
-        <w:t>.</w:t>
-      </w:r>
-    </w:p>
-    <w:p>
-      <w:pPr>
-        <w:ind w:left="360"/>
-      </w:pPr>
-      <w:r>
-        <w:lastRenderedPageBreak/>
-        <w:t>3.1.2 Pasar la información a la hoja ingresos</w:t>
-      </w:r>
-    </w:p>
-    <w:p>
-      <w:pPr>
-        <w:ind w:left="360"/>
-      </w:pPr>
-      <w:r>
-        <w:t>3.1.3 Actualizar Tabla dinámica ingresos</w:t>
-      </w:r>
-    </w:p>
-    <w:p>
-      <w:pPr>
-        <w:ind w:left="360"/>
-      </w:pPr>
-      <w:r>
-        <w:t>3.1.4 Revisar total de hoja ingresos y la tabla dinámica ingresos</w:t>
-      </w:r>
-      <w:r>
-        <w:t xml:space="preserve"> (opcional) </w:t>
-      </w:r>
-    </w:p>
-    <w:p>
-      <w:pPr>
-        <w:ind w:left="360"/>
-      </w:pPr>
-      <w:r>
-        <w:t xml:space="preserve">3.2 Descargar detalles saldos </w:t>
-      </w:r>
-    </w:p>
-    <w:p>
-      <w:pPr>
-        <w:ind w:left="360"/>
-      </w:pPr>
-      <w:r>
-        <w:t>3.2.1 validar "documento1" correcto nombre</w:t>
-      </w:r>
-      <w:r>
-        <w:t xml:space="preserve">. </w:t>
-      </w:r>
-    </w:p>
-    <w:p>
-      <w:pPr>
-        <w:ind w:left="360"/>
-      </w:pPr>
-      <w:r>
-        <w:rPr>
-          <w:highlight w:val="yellow"/>
-        </w:rPr>
-        <w:t xml:space="preserve">Reemplazar </w:t>
-      </w:r>
-      <w:r>
-        <w:rPr>
-          <w:highlight w:val="yellow"/>
-        </w:rPr>
-        <w:t>el que este</w:t>
-      </w:r>
-      <w:r>
-        <w:rPr>
-          <w:highlight w:val="yellow"/>
-        </w:rPr>
-        <w:t xml:space="preserve"> mal, por el nombre correct</w:t>
-      </w:r>
-      <w:r>
-        <w:rPr>
-          <w:highlight w:val="yellow"/>
-        </w:rPr>
-        <w:t>o</w:t>
-      </w:r>
-      <w:r>
-        <w:rPr>
-          <w:highlight w:val="yellow"/>
-        </w:rPr>
-        <w:t xml:space="preserve"> (Validar los posibles errores)</w:t>
-      </w:r>
-      <w:r>
-        <w:t xml:space="preserve"> </w:t>
-      </w:r>
-    </w:p>
-    <w:p>
-      <w:pPr>
-        <w:ind w:left="360"/>
-      </w:pPr>
-      <w:r>
-        <w:t>3.2.2 Pasar la información a la hoja inventario</w:t>
-      </w:r>
-    </w:p>
-    <w:p>
-      <w:pPr>
-        <w:ind w:left="360"/>
-      </w:pPr>
-      <w:r>
-        <w:t>3.2.3 Actualizar Tabla dinámica inventario</w:t>
-      </w:r>
-    </w:p>
-    <w:p>
-      <w:pPr>
-        <w:ind w:left="360"/>
-      </w:pPr>
-      <w:r>
-        <w:t>3.2.4 Revisar total de hoja inventario y la tabla dinámica inventario</w:t>
-      </w:r>
-      <w:r>
-        <w:t xml:space="preserve"> (opcional)</w:t>
-      </w:r>
-    </w:p>
-    <w:p>
-      <w:pPr>
-        <w:ind w:left="360"/>
-      </w:pPr>
-    </w:p>
-    <w:p>
-      <w:pPr>
-        <w:ind w:left="360"/>
+        <w:t>4. revisar la base de datos – Responsable (</w:t>
+      </w:r>
+      <w:r>
         <w:rPr>
           <w:b/>
           <w:bCs/>
         </w:rPr>
-      </w:pPr>
+        <w:t>Erwing y Jeisson</w:t>
+      </w:r>
       <w:r>
         <w:rPr>
           <w:b/>
           <w:bCs/>
         </w:rPr>
-        <w:t>4. revisar la base de datos – Responsable (Sin Asignar)</w:t>
+        <w:t>)</w:t>
       </w:r>
     </w:p>
     <w:p>
@@ -548,144 +660,205 @@
       <w:r>
         <w:t xml:space="preserve">4.1 </w:t>
       </w:r>
+      <w:r>
+        <w:t xml:space="preserve">Filtrar vacíos DIA </w:t>
+      </w:r>
       <w:proofErr w:type="spellStart"/>
       <w:r>
-        <w:t>Dia</w:t>
+        <w:t>info</w:t>
       </w:r>
       <w:proofErr w:type="spellEnd"/>
       <w:r>
+        <w:t xml:space="preserve">. Y </w:t>
+      </w:r>
+      <w:proofErr w:type="gramStart"/>
+      <w:r>
+        <w:t>añadirle</w:t>
+      </w:r>
+      <w:proofErr w:type="gramEnd"/>
+      <w:r>
+        <w:t xml:space="preserve"> la fecha a esos campos vacíos con la fecha de hoy</w:t>
+      </w:r>
+      <w:r>
         <w:t xml:space="preserve"> </w:t>
       </w:r>
+    </w:p>
+    <w:p>
+      <w:pPr>
+        <w:ind w:left="360" w:firstLine="348"/>
+      </w:pPr>
+      <w:r>
+        <w:t xml:space="preserve">4.1.1 </w:t>
+      </w:r>
       <w:proofErr w:type="spellStart"/>
       <w:r>
+        <w:t>BuscarV</w:t>
+      </w:r>
+      <w:proofErr w:type="spellEnd"/>
+      <w:r>
+        <w:t xml:space="preserve"> de INGRESADO (Falta pasar la formula)</w:t>
+      </w:r>
+    </w:p>
+    <w:p>
+      <w:pPr>
+        <w:ind w:left="360" w:firstLine="348"/>
+      </w:pPr>
+      <w:r>
+        <w:t xml:space="preserve">4.1.2 </w:t>
+      </w:r>
+      <w:proofErr w:type="spellStart"/>
+      <w:r>
+        <w:t>BuscarV</w:t>
+      </w:r>
+      <w:proofErr w:type="spellEnd"/>
+      <w:r>
+        <w:t xml:space="preserve"> de Saldo </w:t>
+      </w:r>
+      <w:r>
+        <w:t>(Falta pasar la formula)</w:t>
+      </w:r>
+    </w:p>
+    <w:p>
+      <w:pPr>
+        <w:ind w:left="360" w:firstLine="348"/>
+      </w:pPr>
+      <w:r>
+        <w:t xml:space="preserve">4.3 Eliminan Dia </w:t>
+      </w:r>
+      <w:proofErr w:type="spellStart"/>
+      <w:r>
         <w:t>info</w:t>
       </w:r>
       <w:proofErr w:type="spellEnd"/>
       <w:r>
-        <w:t xml:space="preserve"> asignar la fecha de hoy</w:t>
-      </w:r>
-    </w:p>
-    <w:p>
-      <w:pPr>
-        <w:ind w:left="360"/>
-      </w:pPr>
-      <w:r>
-        <w:t xml:space="preserve">4.2 </w:t>
+        <w:t xml:space="preserve">. en blanco de nuevo </w:t>
+      </w:r>
+      <w:proofErr w:type="gramStart"/>
+      <w:r>
+        <w:t>y  los</w:t>
+      </w:r>
+      <w:proofErr w:type="gramEnd"/>
+      <w:r>
+        <w:t xml:space="preserve"> </w:t>
       </w:r>
       <w:proofErr w:type="spellStart"/>
       <w:r>
-        <w:t>buscarv</w:t>
+        <w:t>BuscarV</w:t>
       </w:r>
       <w:proofErr w:type="spellEnd"/>
       <w:r>
-        <w:t xml:space="preserve"> de ingresado (ingresado, saldo) buscar por (</w:t>
-      </w:r>
-      <w:proofErr w:type="gramStart"/>
-      <w:r>
-        <w:t>buscador ,</w:t>
-      </w:r>
-      <w:proofErr w:type="gramEnd"/>
-      <w:r>
-        <w:t xml:space="preserve"> tabla </w:t>
+        <w:t xml:space="preserve"> anteriores</w:t>
+      </w:r>
+    </w:p>
+    <w:p>
+      <w:pPr>
+        <w:ind w:left="360"/>
+      </w:pPr>
+      <w:r>
+        <w:rPr>
+          <w:highlight w:val="yellow"/>
+        </w:rPr>
+        <w:t>4.2.1 Detallar la nueva tabla de saldos</w:t>
+      </w:r>
+      <w:r>
+        <w:t xml:space="preserve"> - </w:t>
+      </w:r>
+      <w:r>
+        <w:t>buscar</w:t>
+      </w:r>
+    </w:p>
+    <w:p>
+      <w:pPr>
+        <w:ind w:left="360"/>
+      </w:pPr>
+      <w:r>
+        <w:t xml:space="preserve">4.3 Corregir manualmente los ACT que tienen ingresos </w:t>
+      </w:r>
+      <w:r>
+        <w:t>vacíos</w:t>
+      </w:r>
+    </w:p>
+    <w:p>
+      <w:pPr>
+        <w:ind w:left="360" w:firstLine="348"/>
+      </w:pPr>
+      <w:r>
+        <w:t xml:space="preserve">4.3.1 ir a la plataforma seleccionar BUSCADOR </w:t>
+      </w:r>
+    </w:p>
+    <w:p>
+      <w:pPr>
+        <w:ind w:left="360" w:firstLine="348"/>
+      </w:pPr>
+      <w:r>
+        <w:t xml:space="preserve">4.3.2 un rango de fecha de mas o menos 20 a 25 </w:t>
       </w:r>
       <w:proofErr w:type="spellStart"/>
       <w:r>
-        <w:t>dia</w:t>
+        <w:t>dias</w:t>
       </w:r>
       <w:proofErr w:type="spellEnd"/>
-      <w:r>
-        <w:t xml:space="preserve"> ingresos) </w:t>
-      </w:r>
-    </w:p>
-    <w:p>
-      <w:pPr>
-        <w:ind w:left="360"/>
-      </w:pPr>
-      <w:r>
-        <w:rPr>
-          <w:highlight w:val="yellow"/>
-        </w:rPr>
-        <w:t xml:space="preserve">(Ahora se deben sumar el valor que se encuentre </w:t>
+    </w:p>
+    <w:p>
+      <w:pPr>
+        <w:ind w:left="360" w:firstLine="348"/>
+      </w:pPr>
+      <w:r>
+        <w:t>4.3.3 Descarga un Excel para la ciudad de BOGOTA</w:t>
+      </w:r>
+      <w:r>
+        <w:t xml:space="preserve"> para separarlo por DOCUMENTO 2, ejem (altillano y </w:t>
       </w:r>
       <w:proofErr w:type="spellStart"/>
       <w:r>
-        <w:rPr>
-          <w:highlight w:val="yellow"/>
-        </w:rPr>
-        <w:t>mas</w:t>
+        <w:t>nutresa</w:t>
       </w:r>
       <w:proofErr w:type="spellEnd"/>
       <w:r>
-        <w:rPr>
-          <w:highlight w:val="yellow"/>
-        </w:rPr>
-        <w:t xml:space="preserve"> el que este en la </w:t>
-      </w:r>
-      <w:r>
-        <w:rPr>
-          <w:highlight w:val="yellow"/>
-        </w:rPr>
-        <w:t>dinámica</w:t>
-      </w:r>
-      <w:r>
-        <w:rPr>
-          <w:highlight w:val="yellow"/>
-        </w:rPr>
-        <w:t>, si CUM ING es menor a 100%)</w:t>
-      </w:r>
-    </w:p>
-    <w:p>
-      <w:pPr>
-        <w:ind w:left="360"/>
-      </w:pPr>
-      <w:r>
-        <w:rPr>
-          <w:highlight w:val="yellow"/>
-        </w:rPr>
-        <w:t>4.2.1 Detallar la nueva tabla de saldos</w:t>
-      </w:r>
-    </w:p>
-    <w:p>
-      <w:pPr>
-        <w:ind w:left="360"/>
-      </w:pPr>
-      <w:r>
-        <w:t xml:space="preserve">4.3 Corregir manualmente los ACT que tienen ingresos </w:t>
-      </w:r>
-      <w:proofErr w:type="spellStart"/>
-      <w:r>
-        <w:t>vacios</w:t>
-      </w:r>
-      <w:proofErr w:type="spellEnd"/>
-    </w:p>
-    <w:p>
-      <w:pPr>
-        <w:ind w:left="360"/>
-      </w:pPr>
-      <w:r>
-        <w:t xml:space="preserve">4.3.1 buscar en eficacia </w:t>
-      </w:r>
-      <w:proofErr w:type="spellStart"/>
-      <w:r>
-        <w:t>kardex</w:t>
-      </w:r>
-      <w:proofErr w:type="spellEnd"/>
-      <w:r>
-        <w:t xml:space="preserve"> (*Punto y Articulo)</w:t>
-      </w:r>
-    </w:p>
-    <w:p>
-      <w:pPr>
-        <w:ind w:left="360"/>
-      </w:pPr>
-      <w:proofErr w:type="gramStart"/>
-      <w:r>
-        <w:t>..</w:t>
-      </w:r>
-      <w:proofErr w:type="gramEnd"/>
-      <w:r>
-        <w:t>falta información</w:t>
-      </w:r>
+        <w:t>)</w:t>
+      </w:r>
+      <w:r>
+        <w:t xml:space="preserve">, si no, solo se toma el total que se encuentra debajo de los </w:t>
+      </w:r>
+      <w:r>
+        <w:t>registros en la plataforma</w:t>
+      </w:r>
+      <w:r>
+        <w:t>, mirar la columna Entrada.</w:t>
+      </w:r>
+    </w:p>
+    <w:p>
+      <w:pPr>
+        <w:ind w:left="360" w:firstLine="348"/>
+      </w:pPr>
+      <w:r>
+        <w:t>4.3.4 Inserto el valor en ingresado</w:t>
+      </w:r>
+      <w:r>
+        <w:t xml:space="preserve"> en la columna Ingresado</w:t>
+      </w:r>
+      <w:r>
+        <w:t>, si es el mismo</w:t>
+      </w:r>
+      <w:r>
+        <w:t xml:space="preserve"> el de la plataforma con el de la base de datos</w:t>
+      </w:r>
+      <w:r>
+        <w:t>, si no, no hace nada.</w:t>
+      </w:r>
+    </w:p>
+    <w:p>
+      <w:pPr>
+        <w:ind w:left="360" w:firstLine="348"/>
+      </w:pPr>
+      <w:r>
+        <w:t>4.3.5 Actualizar la general.</w:t>
+      </w:r>
+    </w:p>
+    <w:p>
+      <w:pPr>
+        <w:ind w:left="360"/>
+      </w:pPr>
     </w:p>
     <w:p>
       <w:pPr>
@@ -705,6 +878,7 @@
           <w:b/>
           <w:bCs/>
         </w:rPr>
+        <w:lastRenderedPageBreak/>
         <w:t>Estimación</w:t>
       </w:r>
     </w:p>
@@ -715,11 +889,11 @@
         <w:tblLook w:val="04A0" w:firstRow="1" w:lastRow="0" w:firstColumn="1" w:lastColumn="0" w:noHBand="0" w:noVBand="1"/>
       </w:tblPr>
       <w:tblGrid>
-        <w:gridCol w:w="1704"/>
-        <w:gridCol w:w="1913"/>
-        <w:gridCol w:w="1842"/>
-        <w:gridCol w:w="1800"/>
-        <w:gridCol w:w="1579"/>
+        <w:gridCol w:w="1697"/>
+        <w:gridCol w:w="1909"/>
+        <w:gridCol w:w="1837"/>
+        <w:gridCol w:w="1797"/>
+        <w:gridCol w:w="1598"/>
       </w:tblGrid>
       <w:tr>
         <w:trPr>
@@ -825,6 +999,9 @@
             <w:pPr>
               <w:cnfStyle w:val="000000100000" w:firstRow="0" w:lastRow="0" w:firstColumn="0" w:lastColumn="0" w:oddVBand="0" w:evenVBand="0" w:oddHBand="1" w:evenHBand="0" w:firstRowFirstColumn="0" w:firstRowLastColumn="0" w:lastRowFirstColumn="0" w:lastRowLastColumn="0"/>
             </w:pPr>
+            <w:r>
+              <w:t>Si</w:t>
+            </w:r>
           </w:p>
         </w:tc>
         <w:tc>
@@ -835,6 +1012,9 @@
             <w:pPr>
               <w:cnfStyle w:val="000000100000" w:firstRow="0" w:lastRow="0" w:firstColumn="0" w:lastColumn="0" w:oddVBand="0" w:evenVBand="0" w:oddHBand="1" w:evenHBand="0" w:firstRowFirstColumn="0" w:firstRowLastColumn="0" w:lastRowFirstColumn="0" w:lastRowLastColumn="0"/>
             </w:pPr>
+            <w:r>
+              <w:t>26/11/2020</w:t>
+            </w:r>
           </w:p>
         </w:tc>
         <w:tc>
@@ -845,6 +1025,9 @@
             <w:pPr>
               <w:cnfStyle w:val="000000100000" w:firstRow="0" w:lastRow="0" w:firstColumn="0" w:lastColumn="0" w:oddVBand="0" w:evenVBand="0" w:oddHBand="1" w:evenHBand="0" w:firstRowFirstColumn="0" w:firstRowLastColumn="0" w:lastRowFirstColumn="0" w:lastRowLastColumn="0"/>
             </w:pPr>
+            <w:r>
+              <w:t>Se añadieron mas requerimientos</w:t>
+            </w:r>
           </w:p>
         </w:tc>
       </w:tr>
@@ -881,6 +1064,9 @@
             <w:pPr>
               <w:cnfStyle w:val="000000000000" w:firstRow="0" w:lastRow="0" w:firstColumn="0" w:lastColumn="0" w:oddVBand="0" w:evenVBand="0" w:oddHBand="0" w:evenHBand="0" w:firstRowFirstColumn="0" w:firstRowLastColumn="0" w:lastRowFirstColumn="0" w:lastRowLastColumn="0"/>
             </w:pPr>
+            <w:r>
+              <w:t>Si</w:t>
+            </w:r>
           </w:p>
         </w:tc>
         <w:tc>
@@ -891,6 +1077,9 @@
             <w:pPr>
               <w:cnfStyle w:val="000000000000" w:firstRow="0" w:lastRow="0" w:firstColumn="0" w:lastColumn="0" w:oddVBand="0" w:evenVBand="0" w:oddHBand="0" w:evenHBand="0" w:firstRowFirstColumn="0" w:firstRowLastColumn="0" w:lastRowFirstColumn="0" w:lastRowLastColumn="0"/>
             </w:pPr>
+            <w:r>
+              <w:t>26/11/2020</w:t>
+            </w:r>
           </w:p>
         </w:tc>
         <w:tc>
@@ -901,6 +1090,15 @@
             <w:pPr>
               <w:cnfStyle w:val="000000000000" w:firstRow="0" w:lastRow="0" w:firstColumn="0" w:lastColumn="0" w:oddVBand="0" w:evenVBand="0" w:oddHBand="0" w:evenHBand="0" w:firstRowFirstColumn="0" w:firstRowLastColumn="0" w:lastRowFirstColumn="0" w:lastRowLastColumn="0"/>
             </w:pPr>
+            <w:r>
+              <w:t xml:space="preserve">Se añadieron </w:t>
+            </w:r>
+            <w:r>
+              <w:t>más</w:t>
+            </w:r>
+            <w:r>
+              <w:t xml:space="preserve"> requerimientos</w:t>
+            </w:r>
           </w:p>
         </w:tc>
       </w:tr>
@@ -928,7 +1126,16 @@
               <w:cnfStyle w:val="000000100000" w:firstRow="0" w:lastRow="0" w:firstColumn="0" w:lastColumn="0" w:oddVBand="0" w:evenVBand="0" w:oddHBand="1" w:evenHBand="0" w:firstRowFirstColumn="0" w:firstRowLastColumn="0" w:lastRowFirstColumn="0" w:lastRowLastColumn="0"/>
             </w:pPr>
             <w:r>
-              <w:t>19/11/2021</w:t>
+              <w:t>01</w:t>
+            </w:r>
+            <w:r>
+              <w:t>/1</w:t>
+            </w:r>
+            <w:r>
+              <w:t>2</w:t>
+            </w:r>
+            <w:r>
+              <w:t>/2021</w:t>
             </w:r>
           </w:p>
         </w:tc>
@@ -984,7 +1191,16 @@
               <w:cnfStyle w:val="000000000000" w:firstRow="0" w:lastRow="0" w:firstColumn="0" w:lastColumn="0" w:oddVBand="0" w:evenVBand="0" w:oddHBand="0" w:evenHBand="0" w:firstRowFirstColumn="0" w:firstRowLastColumn="0" w:lastRowFirstColumn="0" w:lastRowLastColumn="0"/>
             </w:pPr>
             <w:r>
-              <w:t>24/11/2021</w:t>
+              <w:t>03</w:t>
+            </w:r>
+            <w:r>
+              <w:t>/1</w:t>
+            </w:r>
+            <w:r>
+              <w:t>2</w:t>
+            </w:r>
+            <w:r>
+              <w:t>/2021</w:t>
             </w:r>
           </w:p>
         </w:tc>
@@ -1016,9 +1232,6 @@
             <w:pPr>
               <w:cnfStyle w:val="000000000000" w:firstRow="0" w:lastRow="0" w:firstColumn="0" w:lastColumn="0" w:oddVBand="0" w:evenVBand="0" w:oddHBand="0" w:evenHBand="0" w:firstRowFirstColumn="0" w:firstRowLastColumn="0" w:lastRowFirstColumn="0" w:lastRowLastColumn="0"/>
             </w:pPr>
-            <w:r>
-              <w:t xml:space="preserve">Se requiere mayor información </w:t>
-            </w:r>
           </w:p>
         </w:tc>
       </w:tr>
@@ -1040,7 +1253,7 @@
 </file>
 
 <file path=word/numbering.xml><?xml version="1.0" encoding="utf-8"?>
-<w:numbering xmlns:wpc="http://schemas.microsoft.com/office/word/2010/wordprocessingCanvas" xmlns:cx="http://schemas.microsoft.com/office/drawing/2014/chartex" xmlns:mc="http://schemas.openxmlformats.org/markup-compatibility/2006" xmlns:o="urn:schemas-microsoft-com:office:office" xmlns:r="http://schemas.openxmlformats.org/officeDocument/2006/relationships" xmlns:m="http://schemas.openxmlformats.org/officeDocument/2006/math" xmlns:v="urn:schemas-microsoft-com:vml" xmlns:wp14="http://schemas.microsoft.com/office/word/2010/wordprocessingDrawing" xmlns:wp="http://schemas.openxmlformats.org/drawingml/2006/wordprocessingDrawing" xmlns:w10="urn:schemas-microsoft-com:office:word" xmlns:w="http://schemas.openxmlformats.org/wordprocessingml/2006/main" xmlns:w14="http://schemas.microsoft.com/office/word/2010/wordml" xmlns:w15="http://schemas.microsoft.com/office/word/2012/wordml" xmlns:w16se="http://schemas.microsoft.com/office/word/2015/wordml/symex" xmlns:wpg="http://schemas.microsoft.com/office/word/2010/wordprocessingGroup" xmlns:wpi="http://schemas.microsoft.com/office/word/2010/wordprocessingInk" xmlns:wne="http://schemas.microsoft.com/office/word/2006/wordml" xmlns:wps="http://schemas.microsoft.com/office/word/2010/wordprocessingShape" mc:Ignorable="w14 w15 w16se wp14">
+<w:numbering xmlns:wpc="http://schemas.microsoft.com/office/word/2010/wordprocessingCanvas" xmlns:cx="http://schemas.microsoft.com/office/drawing/2014/chartex" xmlns:cx1="http://schemas.microsoft.com/office/drawing/2015/9/8/chartex" xmlns:cx2="http://schemas.microsoft.com/office/drawing/2015/10/21/chartex" xmlns:cx3="http://schemas.microsoft.com/office/drawing/2016/5/9/chartex" xmlns:cx4="http://schemas.microsoft.com/office/drawing/2016/5/10/chartex" xmlns:cx5="http://schemas.microsoft.com/office/drawing/2016/5/11/chartex" xmlns:cx6="http://schemas.microsoft.com/office/drawing/2016/5/12/chartex" xmlns:cx7="http://schemas.microsoft.com/office/drawing/2016/5/13/chartex" xmlns:cx8="http://schemas.microsoft.com/office/drawing/2016/5/14/chartex" xmlns:mc="http://schemas.openxmlformats.org/markup-compatibility/2006" xmlns:aink="http://schemas.microsoft.com/office/drawing/2016/ink" xmlns:am3d="http://schemas.microsoft.com/office/drawing/2017/model3d" xmlns:o="urn:schemas-microsoft-com:office:office" xmlns:r="http://schemas.openxmlformats.org/officeDocument/2006/relationships" xmlns:m="http://schemas.openxmlformats.org/officeDocument/2006/math" xmlns:v="urn:schemas-microsoft-com:vml" xmlns:wp14="http://schemas.microsoft.com/office/word/2010/wordprocessingDrawing" xmlns:wp="http://schemas.openxmlformats.org/drawingml/2006/wordprocessingDrawing" xmlns:w10="urn:schemas-microsoft-com:office:word" xmlns:w="http://schemas.openxmlformats.org/wordprocessingml/2006/main" xmlns:w14="http://schemas.microsoft.com/office/word/2010/wordml" xmlns:w15="http://schemas.microsoft.com/office/word/2012/wordml" xmlns:w16cex="http://schemas.microsoft.com/office/word/2018/wordml/cex" xmlns:w16cid="http://schemas.microsoft.com/office/word/2016/wordml/cid" xmlns:w16="http://schemas.microsoft.com/office/word/2018/wordml" xmlns:w16sdtdh="http://schemas.microsoft.com/office/word/2020/wordml/sdtdatahash" xmlns:w16se="http://schemas.microsoft.com/office/word/2015/wordml/symex" xmlns:wpg="http://schemas.microsoft.com/office/word/2010/wordprocessingGroup" xmlns:wpi="http://schemas.microsoft.com/office/word/2010/wordprocessingInk" xmlns:wne="http://schemas.microsoft.com/office/word/2006/wordml" xmlns:wps="http://schemas.microsoft.com/office/word/2010/wordprocessingShape" mc:Ignorable="w14 w15 w16se w16cid w16 w16cex w16sdtdh wp14">
   <w:abstractNum w:abstractNumId="0" w15:restartNumberingAfterBreak="0">
     <w:nsid w:val="07A15F02"/>
     <w:multiLevelType w:val="hybridMultilevel"/>
@@ -1250,7 +1463,7 @@
 </file>
 
 <file path=word/styles.xml><?xml version="1.0" encoding="utf-8"?>
-<w:styles xmlns:mc="http://schemas.openxmlformats.org/markup-compatibility/2006" xmlns:r="http://schemas.openxmlformats.org/officeDocument/2006/relationships" xmlns:w="http://schemas.openxmlformats.org/wordprocessingml/2006/main" xmlns:w14="http://schemas.microsoft.com/office/word/2010/wordml" xmlns:w15="http://schemas.microsoft.com/office/word/2012/wordml" xmlns:w16se="http://schemas.microsoft.com/office/word/2015/wordml/symex" mc:Ignorable="w14 w15 w16se">
+<w:styles xmlns:mc="http://schemas.openxmlformats.org/markup-compatibility/2006" xmlns:r="http://schemas.openxmlformats.org/officeDocument/2006/relationships" xmlns:w="http://schemas.openxmlformats.org/wordprocessingml/2006/main" xmlns:w14="http://schemas.microsoft.com/office/word/2010/wordml" xmlns:w15="http://schemas.microsoft.com/office/word/2012/wordml" xmlns:w16cex="http://schemas.microsoft.com/office/word/2018/wordml/cex" xmlns:w16cid="http://schemas.microsoft.com/office/word/2016/wordml/cid" xmlns:w16="http://schemas.microsoft.com/office/word/2018/wordml" xmlns:w16sdtdh="http://schemas.microsoft.com/office/word/2020/wordml/sdtdatahash" xmlns:w16se="http://schemas.microsoft.com/office/word/2015/wordml/symex" mc:Ignorable="w14 w15 w16se w16cid w16 w16cex w16sdtdh">
   <w:docDefaults>
     <w:rPrDefault>
       <w:rPr>
@@ -1266,7 +1479,7 @@
       </w:pPr>
     </w:pPrDefault>
   </w:docDefaults>
-  <w:latentStyles w:defLockedState="0" w:defUIPriority="99" w:defSemiHidden="0" w:defUnhideWhenUsed="0" w:defQFormat="0" w:count="371">
+  <w:latentStyles w:defLockedState="0" w:defUIPriority="99" w:defSemiHidden="0" w:defUnhideWhenUsed="0" w:defQFormat="0" w:count="376">
     <w:lsdException w:name="Normal" w:uiPriority="0" w:qFormat="1"/>
     <w:lsdException w:name="heading 1" w:uiPriority="9" w:qFormat="1"/>
     <w:lsdException w:name="heading 2" w:semiHidden="1" w:uiPriority="9" w:unhideWhenUsed="1" w:qFormat="1"/>
@@ -1372,7 +1585,6 @@
     <w:lsdException w:name="HTML Sample" w:semiHidden="1" w:unhideWhenUsed="1"/>
     <w:lsdException w:name="HTML Typewriter" w:semiHidden="1" w:unhideWhenUsed="1"/>
     <w:lsdException w:name="HTML Variable" w:semiHidden="1" w:unhideWhenUsed="1"/>
-    <w:lsdException w:name="Normal Table" w:semiHidden="1" w:unhideWhenUsed="1"/>
     <w:lsdException w:name="annotation subject" w:semiHidden="1" w:unhideWhenUsed="1"/>
     <w:lsdException w:name="No List" w:semiHidden="1" w:unhideWhenUsed="1"/>
     <w:lsdException w:name="Outline List 1" w:semiHidden="1" w:unhideWhenUsed="1"/>
@@ -1415,11 +1627,8 @@
     <w:lsdException w:name="Table Contemporary" w:semiHidden="1" w:unhideWhenUsed="1"/>
     <w:lsdException w:name="Table Elegant" w:semiHidden="1" w:unhideWhenUsed="1"/>
     <w:lsdException w:name="Table Professional" w:semiHidden="1" w:unhideWhenUsed="1"/>
-    <w:lsdException w:name="Table Subtle 1" w:semiHidden="1" w:unhideWhenUsed="1"/>
     <w:lsdException w:name="Table Subtle 2" w:semiHidden="1" w:unhideWhenUsed="1"/>
     <w:lsdException w:name="Table Web 1" w:semiHidden="1" w:unhideWhenUsed="1"/>
-    <w:lsdException w:name="Table Web 2" w:semiHidden="1" w:unhideWhenUsed="1"/>
-    <w:lsdException w:name="Table Web 3" w:semiHidden="1" w:unhideWhenUsed="1"/>
     <w:lsdException w:name="Balloon Text" w:semiHidden="1" w:unhideWhenUsed="1"/>
     <w:lsdException w:name="Table Grid" w:uiPriority="39"/>
     <w:lsdException w:name="Table Theme" w:semiHidden="1" w:unhideWhenUsed="1"/>
@@ -1638,6 +1847,11 @@
     <w:lsdException w:name="List Table 5 Dark Accent 6" w:uiPriority="50"/>
     <w:lsdException w:name="List Table 6 Colorful Accent 6" w:uiPriority="51"/>
     <w:lsdException w:name="List Table 7 Colorful Accent 6" w:uiPriority="52"/>
+    <w:lsdException w:name="Mention" w:semiHidden="1" w:unhideWhenUsed="1"/>
+    <w:lsdException w:name="Smart Hyperlink" w:semiHidden="1" w:unhideWhenUsed="1"/>
+    <w:lsdException w:name="Hashtag" w:semiHidden="1" w:unhideWhenUsed="1"/>
+    <w:lsdException w:name="Unresolved Mention" w:semiHidden="1" w:unhideWhenUsed="1"/>
+    <w:lsdException w:name="Smart Link" w:semiHidden="1" w:unhideWhenUsed="1"/>
   </w:latentStyles>
   <w:style w:type="paragraph" w:default="1" w:styleId="Normal">
     <w:name w:val="Normal"/>

</xml_diff>

<commit_message>
last changes in excel file and program
</commit_message>
<xml_diff>
--- a/Files/Automatización Check List.docx
+++ b/Files/Automatización Check List.docx
@@ -1,6 +1,6 @@
 
 <file path=word/document.xml><?xml version="1.0" encoding="utf-8"?>
-<w:document xmlns:wpc="http://schemas.microsoft.com/office/word/2010/wordprocessingCanvas" xmlns:cx="http://schemas.microsoft.com/office/drawing/2014/chartex" xmlns:cx1="http://schemas.microsoft.com/office/drawing/2015/9/8/chartex" xmlns:cx2="http://schemas.microsoft.com/office/drawing/2015/10/21/chartex" xmlns:cx3="http://schemas.microsoft.com/office/drawing/2016/5/9/chartex" xmlns:cx4="http://schemas.microsoft.com/office/drawing/2016/5/10/chartex" xmlns:cx5="http://schemas.microsoft.com/office/drawing/2016/5/11/chartex" xmlns:cx6="http://schemas.microsoft.com/office/drawing/2016/5/12/chartex" xmlns:cx7="http://schemas.microsoft.com/office/drawing/2016/5/13/chartex" xmlns:cx8="http://schemas.microsoft.com/office/drawing/2016/5/14/chartex" xmlns:mc="http://schemas.openxmlformats.org/markup-compatibility/2006" xmlns:aink="http://schemas.microsoft.com/office/drawing/2016/ink" xmlns:am3d="http://schemas.microsoft.com/office/drawing/2017/model3d" xmlns:o="urn:schemas-microsoft-com:office:office" xmlns:r="http://schemas.openxmlformats.org/officeDocument/2006/relationships" xmlns:m="http://schemas.openxmlformats.org/officeDocument/2006/math" xmlns:v="urn:schemas-microsoft-com:vml" xmlns:wp14="http://schemas.microsoft.com/office/word/2010/wordprocessingDrawing" xmlns:wp="http://schemas.openxmlformats.org/drawingml/2006/wordprocessingDrawing" xmlns:w10="urn:schemas-microsoft-com:office:word" xmlns:w="http://schemas.openxmlformats.org/wordprocessingml/2006/main" xmlns:w14="http://schemas.microsoft.com/office/word/2010/wordml" xmlns:w15="http://schemas.microsoft.com/office/word/2012/wordml" xmlns:w16cex="http://schemas.microsoft.com/office/word/2018/wordml/cex" xmlns:w16cid="http://schemas.microsoft.com/office/word/2016/wordml/cid" xmlns:w16="http://schemas.microsoft.com/office/word/2018/wordml" xmlns:w16sdtdh="http://schemas.microsoft.com/office/word/2020/wordml/sdtdatahash" xmlns:w16se="http://schemas.microsoft.com/office/word/2015/wordml/symex" xmlns:wpg="http://schemas.microsoft.com/office/word/2010/wordprocessingGroup" xmlns:wpi="http://schemas.microsoft.com/office/word/2010/wordprocessingInk" xmlns:wne="http://schemas.microsoft.com/office/word/2006/wordml" xmlns:wps="http://schemas.microsoft.com/office/word/2010/wordprocessingShape" mc:Ignorable="w14 w15 w16se w16cid w16 w16cex w16sdtdh wp14">
+<w:document xmlns:wpc="http://schemas.microsoft.com/office/word/2010/wordprocessingCanvas" xmlns:cx="http://schemas.microsoft.com/office/drawing/2014/chartex" xmlns:cx1="http://schemas.microsoft.com/office/drawing/2015/9/8/chartex" xmlns:cx2="http://schemas.microsoft.com/office/drawing/2015/10/21/chartex" xmlns:cx3="http://schemas.microsoft.com/office/drawing/2016/5/9/chartex" xmlns:cx4="http://schemas.microsoft.com/office/drawing/2016/5/10/chartex" xmlns:cx5="http://schemas.microsoft.com/office/drawing/2016/5/11/chartex" xmlns:cx6="http://schemas.microsoft.com/office/drawing/2016/5/12/chartex" xmlns:cx7="http://schemas.microsoft.com/office/drawing/2016/5/13/chartex" xmlns:cx8="http://schemas.microsoft.com/office/drawing/2016/5/14/chartex" xmlns:mc="http://schemas.openxmlformats.org/markup-compatibility/2006" xmlns:aink="http://schemas.microsoft.com/office/drawing/2016/ink" xmlns:am3d="http://schemas.microsoft.com/office/drawing/2017/model3d" xmlns:o="urn:schemas-microsoft-com:office:office" xmlns:r="http://schemas.openxmlformats.org/officeDocument/2006/relationships" xmlns:m="http://schemas.openxmlformats.org/officeDocument/2006/math" xmlns:v="urn:schemas-microsoft-com:vml" xmlns:wp14="http://schemas.microsoft.com/office/word/2010/wordprocessingDrawing" xmlns:wp="http://schemas.openxmlformats.org/drawingml/2006/wordprocessingDrawing" xmlns:w10="urn:schemas-microsoft-com:office:word" xmlns:w="http://schemas.openxmlformats.org/wordprocessingml/2006/main" xmlns:w14="http://schemas.microsoft.com/office/word/2010/wordml" xmlns:w15="http://schemas.microsoft.com/office/word/2012/wordml" xmlns:w16cid="http://schemas.microsoft.com/office/word/2016/wordml/cid" xmlns:w16se="http://schemas.microsoft.com/office/word/2015/wordml/symex" xmlns:wpg="http://schemas.microsoft.com/office/word/2010/wordprocessingGroup" xmlns:wpi="http://schemas.microsoft.com/office/word/2010/wordprocessingInk" xmlns:wne="http://schemas.microsoft.com/office/word/2006/wordml" xmlns:wps="http://schemas.microsoft.com/office/word/2010/wordprocessingShape" mc:Ignorable="w14 w15 w16se w16cid wp14">
   <w:body>
     <w:p>
       <w:pPr>
@@ -114,16 +114,7 @@
         <w:ind w:left="360"/>
       </w:pPr>
       <w:r>
-        <w:rPr>
-          <w:highlight w:val="yellow"/>
-        </w:rPr>
-        <w:t xml:space="preserve">Canal (Base de </w:t>
-      </w:r>
-      <w:r>
-        <w:rPr>
-          <w:highlight w:val="yellow"/>
-        </w:rPr>
-        <w:t>datos COL H)</w:t>
+        <w:t>Canal (Base de datos COL H)</w:t>
       </w:r>
       <w:r>
         <w:t xml:space="preserve"> </w:t>
@@ -134,6 +125,19 @@
         <w:ind w:left="360"/>
       </w:pPr>
       <w:r>
+        <w:t>Linea</w:t>
+      </w:r>
+      <w:bookmarkStart w:id="0" w:name="_GoBack"/>
+      <w:bookmarkEnd w:id="0"/>
+      <w:r>
+        <w:t xml:space="preserve"> (Se extrae de un archivo en drive - compras)</w:t>
+      </w:r>
+    </w:p>
+    <w:p>
+      <w:pPr>
+        <w:ind w:left="360"/>
+      </w:pPr>
+      <w:r>
         <w:t>Tipología (Se extrae de un archivo en drive - compras)</w:t>
       </w:r>
     </w:p>
@@ -150,9 +154,6 @@
         <w:ind w:left="360"/>
       </w:pPr>
       <w:r>
-        <w:rPr>
-          <w:highlight w:val="yellow"/>
-        </w:rPr>
         <w:t>Tipo Material (Base de datos COL J)</w:t>
       </w:r>
     </w:p>
@@ -167,28 +168,16 @@
     <w:p>
       <w:pPr>
         <w:ind w:left="360"/>
-        <w:rPr>
-          <w:highlight w:val="yellow"/>
-        </w:rPr>
-      </w:pPr>
-      <w:r>
-        <w:rPr>
-          <w:highlight w:val="yellow"/>
-        </w:rPr>
+      </w:pPr>
+      <w:r>
         <w:t xml:space="preserve">% total Cum </w:t>
       </w:r>
       <w:proofErr w:type="spellStart"/>
       <w:r>
-        <w:rPr>
-          <w:highlight w:val="yellow"/>
-        </w:rPr>
         <w:t>Ing</w:t>
       </w:r>
       <w:proofErr w:type="spellEnd"/>
       <w:r>
-        <w:rPr>
-          <w:highlight w:val="yellow"/>
-        </w:rPr>
         <w:t xml:space="preserve"> (Base de datos)</w:t>
       </w:r>
     </w:p>
@@ -197,23 +186,14 @@
         <w:ind w:left="360"/>
       </w:pPr>
       <w:r>
-        <w:rPr>
-          <w:highlight w:val="yellow"/>
-        </w:rPr>
         <w:t xml:space="preserve">% total Cum </w:t>
       </w:r>
       <w:proofErr w:type="spellStart"/>
       <w:r>
-        <w:rPr>
-          <w:highlight w:val="yellow"/>
-        </w:rPr>
         <w:t>evac</w:t>
       </w:r>
       <w:proofErr w:type="spellEnd"/>
       <w:r>
-        <w:rPr>
-          <w:highlight w:val="yellow"/>
-        </w:rPr>
         <w:t xml:space="preserve"> (Base de datos)</w:t>
       </w:r>
     </w:p>
@@ -222,25 +202,40 @@
         <w:ind w:left="360"/>
       </w:pPr>
       <w:r>
-        <w:rPr>
-          <w:highlight w:val="yellow"/>
-        </w:rPr>
+        <w:t xml:space="preserve">Año (Se extrae del </w:t>
+      </w:r>
+      <w:proofErr w:type="spellStart"/>
+      <w:r>
+        <w:t>dia</w:t>
+      </w:r>
+      <w:proofErr w:type="spellEnd"/>
+      <w:r>
+        <w:t xml:space="preserve"> </w:t>
+      </w:r>
+      <w:proofErr w:type="gramStart"/>
+      <w:r>
+        <w:t>cero plus</w:t>
+      </w:r>
+      <w:proofErr w:type="gramEnd"/>
+      <w:r>
+        <w:t>)</w:t>
+      </w:r>
+      <w:r>
+        <w:t xml:space="preserve"> </w:t>
+      </w:r>
+    </w:p>
+    <w:p>
+      <w:pPr>
+        <w:ind w:left="360"/>
+      </w:pPr>
+      <w:r>
         <w:t>1.</w:t>
       </w:r>
       <w:r>
-        <w:rPr>
-          <w:highlight w:val="yellow"/>
-        </w:rPr>
         <w:t xml:space="preserve">4 </w:t>
       </w:r>
       <w:r>
-        <w:rPr>
-          <w:highlight w:val="yellow"/>
-        </w:rPr>
-        <w:t>Generar la tabla Dinámica</w:t>
-      </w:r>
-      <w:r>
-        <w:t xml:space="preserve"> </w:t>
+        <w:t xml:space="preserve">Generar la tabla Dinámica </w:t>
       </w:r>
       <w:r>
         <w:t>– Pendiente Jeisson</w:t>
@@ -302,37 +297,22 @@
         <w:ind w:left="360"/>
       </w:pPr>
       <w:r>
-        <w:rPr>
-          <w:highlight w:val="yellow"/>
-        </w:rPr>
         <w:t xml:space="preserve">2.1.2 Pendiente – Eliminar registros anteriores (por </w:t>
       </w:r>
       <w:proofErr w:type="spellStart"/>
       <w:r>
-        <w:rPr>
-          <w:highlight w:val="yellow"/>
-        </w:rPr>
         <w:t>Codigo</w:t>
       </w:r>
       <w:proofErr w:type="spellEnd"/>
       <w:r>
-        <w:rPr>
-          <w:highlight w:val="yellow"/>
-        </w:rPr>
         <w:t xml:space="preserve"> </w:t>
       </w:r>
       <w:proofErr w:type="spellStart"/>
       <w:r>
-        <w:rPr>
-          <w:highlight w:val="yellow"/>
-        </w:rPr>
         <w:t>y</w:t>
       </w:r>
       <w:proofErr w:type="spellEnd"/>
       <w:r>
-        <w:rPr>
-          <w:highlight w:val="yellow"/>
-        </w:rPr>
         <w:t xml:space="preserve"> iniciativa)</w:t>
       </w:r>
     </w:p>
@@ -365,9 +345,6 @@
         <w:ind w:left="360"/>
       </w:pPr>
       <w:r>
-        <w:rPr>
-          <w:highlight w:val="yellow"/>
-        </w:rPr>
         <w:t>2.5 Semáforos correspondientes a las columnas - pendiente</w:t>
       </w:r>
     </w:p>
@@ -397,6 +374,7 @@
         <w:ind w:left="360"/>
       </w:pPr>
       <w:r>
+        <w:lastRenderedPageBreak/>
         <w:t>3.1 Descargar detalles documentos (Tipo documento (serie recepción) y fecha inicial</w:t>
       </w:r>
       <w:r>
@@ -443,20 +421,7 @@
         <w:rPr>
           <w:highlight w:val="yellow"/>
         </w:rPr>
-        <w:lastRenderedPageBreak/>
-        <w:t>3.</w:t>
-      </w:r>
-      <w:r>
-        <w:rPr>
-          <w:highlight w:val="yellow"/>
-        </w:rPr>
-        <w:t xml:space="preserve">0.1 </w:t>
-      </w:r>
-      <w:r>
-        <w:rPr>
-          <w:highlight w:val="yellow"/>
-        </w:rPr>
-        <w:t>Descargar el archivo de saldos (</w:t>
+        <w:t>3.0.1 Descargar el archivo de saldos (</w:t>
       </w:r>
       <w:proofErr w:type="gramStart"/>
       <w:r>
@@ -712,10 +677,7 @@
       </w:r>
       <w:proofErr w:type="spellEnd"/>
       <w:r>
-        <w:t xml:space="preserve"> de Saldo </w:t>
-      </w:r>
-      <w:r>
-        <w:t>(Falta pasar la formula)</w:t>
+        <w:t xml:space="preserve"> de Saldo (Falta pasar la formula)</w:t>
       </w:r>
     </w:p>
     <w:p>
@@ -878,7 +840,6 @@
           <w:b/>
           <w:bCs/>
         </w:rPr>
-        <w:lastRenderedPageBreak/>
         <w:t>Estimación</w:t>
       </w:r>
     </w:p>
@@ -1253,7 +1214,7 @@
 </file>
 
 <file path=word/numbering.xml><?xml version="1.0" encoding="utf-8"?>
-<w:numbering xmlns:wpc="http://schemas.microsoft.com/office/word/2010/wordprocessingCanvas" xmlns:cx="http://schemas.microsoft.com/office/drawing/2014/chartex" xmlns:cx1="http://schemas.microsoft.com/office/drawing/2015/9/8/chartex" xmlns:cx2="http://schemas.microsoft.com/office/drawing/2015/10/21/chartex" xmlns:cx3="http://schemas.microsoft.com/office/drawing/2016/5/9/chartex" xmlns:cx4="http://schemas.microsoft.com/office/drawing/2016/5/10/chartex" xmlns:cx5="http://schemas.microsoft.com/office/drawing/2016/5/11/chartex" xmlns:cx6="http://schemas.microsoft.com/office/drawing/2016/5/12/chartex" xmlns:cx7="http://schemas.microsoft.com/office/drawing/2016/5/13/chartex" xmlns:cx8="http://schemas.microsoft.com/office/drawing/2016/5/14/chartex" xmlns:mc="http://schemas.openxmlformats.org/markup-compatibility/2006" xmlns:aink="http://schemas.microsoft.com/office/drawing/2016/ink" xmlns:am3d="http://schemas.microsoft.com/office/drawing/2017/model3d" xmlns:o="urn:schemas-microsoft-com:office:office" xmlns:r="http://schemas.openxmlformats.org/officeDocument/2006/relationships" xmlns:m="http://schemas.openxmlformats.org/officeDocument/2006/math" xmlns:v="urn:schemas-microsoft-com:vml" xmlns:wp14="http://schemas.microsoft.com/office/word/2010/wordprocessingDrawing" xmlns:wp="http://schemas.openxmlformats.org/drawingml/2006/wordprocessingDrawing" xmlns:w10="urn:schemas-microsoft-com:office:word" xmlns:w="http://schemas.openxmlformats.org/wordprocessingml/2006/main" xmlns:w14="http://schemas.microsoft.com/office/word/2010/wordml" xmlns:w15="http://schemas.microsoft.com/office/word/2012/wordml" xmlns:w16cex="http://schemas.microsoft.com/office/word/2018/wordml/cex" xmlns:w16cid="http://schemas.microsoft.com/office/word/2016/wordml/cid" xmlns:w16="http://schemas.microsoft.com/office/word/2018/wordml" xmlns:w16sdtdh="http://schemas.microsoft.com/office/word/2020/wordml/sdtdatahash" xmlns:w16se="http://schemas.microsoft.com/office/word/2015/wordml/symex" xmlns:wpg="http://schemas.microsoft.com/office/word/2010/wordprocessingGroup" xmlns:wpi="http://schemas.microsoft.com/office/word/2010/wordprocessingInk" xmlns:wne="http://schemas.microsoft.com/office/word/2006/wordml" xmlns:wps="http://schemas.microsoft.com/office/word/2010/wordprocessingShape" mc:Ignorable="w14 w15 w16se w16cid w16 w16cex w16sdtdh wp14">
+<w:numbering xmlns:wpc="http://schemas.microsoft.com/office/word/2010/wordprocessingCanvas" xmlns:cx="http://schemas.microsoft.com/office/drawing/2014/chartex" xmlns:cx1="http://schemas.microsoft.com/office/drawing/2015/9/8/chartex" xmlns:cx2="http://schemas.microsoft.com/office/drawing/2015/10/21/chartex" xmlns:cx3="http://schemas.microsoft.com/office/drawing/2016/5/9/chartex" xmlns:cx4="http://schemas.microsoft.com/office/drawing/2016/5/10/chartex" xmlns:cx5="http://schemas.microsoft.com/office/drawing/2016/5/11/chartex" xmlns:cx6="http://schemas.microsoft.com/office/drawing/2016/5/12/chartex" xmlns:cx7="http://schemas.microsoft.com/office/drawing/2016/5/13/chartex" xmlns:cx8="http://schemas.microsoft.com/office/drawing/2016/5/14/chartex" xmlns:mc="http://schemas.openxmlformats.org/markup-compatibility/2006" xmlns:aink="http://schemas.microsoft.com/office/drawing/2016/ink" xmlns:am3d="http://schemas.microsoft.com/office/drawing/2017/model3d" xmlns:o="urn:schemas-microsoft-com:office:office" xmlns:r="http://schemas.openxmlformats.org/officeDocument/2006/relationships" xmlns:m="http://schemas.openxmlformats.org/officeDocument/2006/math" xmlns:v="urn:schemas-microsoft-com:vml" xmlns:wp14="http://schemas.microsoft.com/office/word/2010/wordprocessingDrawing" xmlns:wp="http://schemas.openxmlformats.org/drawingml/2006/wordprocessingDrawing" xmlns:w10="urn:schemas-microsoft-com:office:word" xmlns:w="http://schemas.openxmlformats.org/wordprocessingml/2006/main" xmlns:w14="http://schemas.microsoft.com/office/word/2010/wordml" xmlns:w15="http://schemas.microsoft.com/office/word/2012/wordml" xmlns:w16cid="http://schemas.microsoft.com/office/word/2016/wordml/cid" xmlns:w16se="http://schemas.microsoft.com/office/word/2015/wordml/symex" xmlns:wpg="http://schemas.microsoft.com/office/word/2010/wordprocessingGroup" xmlns:wpi="http://schemas.microsoft.com/office/word/2010/wordprocessingInk" xmlns:wne="http://schemas.microsoft.com/office/word/2006/wordml" xmlns:wps="http://schemas.microsoft.com/office/word/2010/wordprocessingShape" mc:Ignorable="w14 w15 w16se w16cid wp14">
   <w:abstractNum w:abstractNumId="0" w15:restartNumberingAfterBreak="0">
     <w:nsid w:val="07A15F02"/>
     <w:multiLevelType w:val="hybridMultilevel"/>
@@ -1463,7 +1424,7 @@
 </file>
 
 <file path=word/styles.xml><?xml version="1.0" encoding="utf-8"?>
-<w:styles xmlns:mc="http://schemas.openxmlformats.org/markup-compatibility/2006" xmlns:r="http://schemas.openxmlformats.org/officeDocument/2006/relationships" xmlns:w="http://schemas.openxmlformats.org/wordprocessingml/2006/main" xmlns:w14="http://schemas.microsoft.com/office/word/2010/wordml" xmlns:w15="http://schemas.microsoft.com/office/word/2012/wordml" xmlns:w16cex="http://schemas.microsoft.com/office/word/2018/wordml/cex" xmlns:w16cid="http://schemas.microsoft.com/office/word/2016/wordml/cid" xmlns:w16="http://schemas.microsoft.com/office/word/2018/wordml" xmlns:w16sdtdh="http://schemas.microsoft.com/office/word/2020/wordml/sdtdatahash" xmlns:w16se="http://schemas.microsoft.com/office/word/2015/wordml/symex" mc:Ignorable="w14 w15 w16se w16cid w16 w16cex w16sdtdh">
+<w:styles xmlns:mc="http://schemas.openxmlformats.org/markup-compatibility/2006" xmlns:r="http://schemas.openxmlformats.org/officeDocument/2006/relationships" xmlns:w="http://schemas.openxmlformats.org/wordprocessingml/2006/main" xmlns:w14="http://schemas.microsoft.com/office/word/2010/wordml" xmlns:w15="http://schemas.microsoft.com/office/word/2012/wordml" xmlns:w16cid="http://schemas.microsoft.com/office/word/2016/wordml/cid" xmlns:w16se="http://schemas.microsoft.com/office/word/2015/wordml/symex" mc:Ignorable="w14 w15 w16se w16cid">
   <w:docDefaults>
     <w:rPrDefault>
       <w:rPr>
@@ -1585,6 +1546,7 @@
     <w:lsdException w:name="HTML Sample" w:semiHidden="1" w:unhideWhenUsed="1"/>
     <w:lsdException w:name="HTML Typewriter" w:semiHidden="1" w:unhideWhenUsed="1"/>
     <w:lsdException w:name="HTML Variable" w:semiHidden="1" w:unhideWhenUsed="1"/>
+    <w:lsdException w:name="Normal Table" w:semiHidden="1" w:unhideWhenUsed="1"/>
     <w:lsdException w:name="annotation subject" w:semiHidden="1" w:unhideWhenUsed="1"/>
     <w:lsdException w:name="No List" w:semiHidden="1" w:unhideWhenUsed="1"/>
     <w:lsdException w:name="Outline List 1" w:semiHidden="1" w:unhideWhenUsed="1"/>
@@ -1627,8 +1589,11 @@
     <w:lsdException w:name="Table Contemporary" w:semiHidden="1" w:unhideWhenUsed="1"/>
     <w:lsdException w:name="Table Elegant" w:semiHidden="1" w:unhideWhenUsed="1"/>
     <w:lsdException w:name="Table Professional" w:semiHidden="1" w:unhideWhenUsed="1"/>
+    <w:lsdException w:name="Table Subtle 1" w:semiHidden="1" w:unhideWhenUsed="1"/>
     <w:lsdException w:name="Table Subtle 2" w:semiHidden="1" w:unhideWhenUsed="1"/>
     <w:lsdException w:name="Table Web 1" w:semiHidden="1" w:unhideWhenUsed="1"/>
+    <w:lsdException w:name="Table Web 2" w:semiHidden="1" w:unhideWhenUsed="1"/>
+    <w:lsdException w:name="Table Web 3" w:semiHidden="1" w:unhideWhenUsed="1"/>
     <w:lsdException w:name="Balloon Text" w:semiHidden="1" w:unhideWhenUsed="1"/>
     <w:lsdException w:name="Table Grid" w:uiPriority="39"/>
     <w:lsdException w:name="Table Theme" w:semiHidden="1" w:unhideWhenUsed="1"/>

</xml_diff>